<commit_message>
LSTM VAR model finetune done, figures done
</commit_message>
<xml_diff>
--- a/reports/figures/indexMap.docx
+++ b/reports/figures/indexMap.docx
@@ -8,18 +8,18 @@
           <w:noProof/>
         </w:rPr>
         <w:drawing>
-          <wp:anchor distT="0" distB="0" distL="114300" distR="114300" simplePos="0" relativeHeight="251660288" behindDoc="0" locked="0" layoutInCell="1" allowOverlap="1" wp14:anchorId="70DE0BD7" wp14:editId="7FFB485E">
+          <wp:anchor distT="0" distB="0" distL="114300" distR="114300" simplePos="0" relativeHeight="251661312" behindDoc="0" locked="0" layoutInCell="1" allowOverlap="1" wp14:anchorId="3728C1D8" wp14:editId="4E19DA1F">
             <wp:simplePos x="0" y="0"/>
             <wp:positionH relativeFrom="column">
               <wp:posOffset>0</wp:posOffset>
             </wp:positionH>
             <wp:positionV relativeFrom="paragraph">
-              <wp:posOffset>382270</wp:posOffset>
+              <wp:posOffset>418465</wp:posOffset>
             </wp:positionV>
-            <wp:extent cx="6067425" cy="4543425"/>
+            <wp:extent cx="6068695" cy="4544060"/>
             <wp:effectExtent l="0" t="0" r="0" b="0"/>
             <wp:wrapTopAndBottom/>
-            <wp:docPr id="9" name="Picture 9"/>
+            <wp:docPr id="2" name="Picture 2"/>
             <wp:cNvGraphicFramePr>
               <a:graphicFrameLocks xmlns:a="http://schemas.openxmlformats.org/drawingml/2006/main" noChangeAspect="1"/>
             </wp:cNvGraphicFramePr>
@@ -27,13 +27,13 @@
               <a:graphicData uri="http://schemas.openxmlformats.org/drawingml/2006/picture">
                 <pic:pic xmlns:pic="http://schemas.openxmlformats.org/drawingml/2006/picture">
                   <pic:nvPicPr>
-                    <pic:cNvPr id="0" name="Picture 6"/>
+                    <pic:cNvPr id="0" name="Picture 1"/>
                     <pic:cNvPicPr>
                       <a:picLocks noChangeAspect="1" noChangeArrowheads="1"/>
                     </pic:cNvPicPr>
                   </pic:nvPicPr>
                   <pic:blipFill>
-                    <a:blip r:embed="rId4" cstate="print">
+                    <a:blip r:embed="rId4">
                       <a:extLst>
                         <a:ext uri="{28A0092B-C50C-407E-A947-70E740481C1C}">
                           <a14:useLocalDpi xmlns:a14="http://schemas.microsoft.com/office/drawing/2010/main" val="0"/>
@@ -48,7 +48,7 @@
                   <pic:spPr bwMode="auto">
                     <a:xfrm>
                       <a:off x="0" y="0"/>
-                      <a:ext cx="6067425" cy="4543425"/>
+                      <a:ext cx="6068695" cy="4544060"/>
                     </a:xfrm>
                     <a:prstGeom prst="rect">
                       <a:avLst/>
@@ -61,6 +61,12 @@
                 </pic:pic>
               </a:graphicData>
             </a:graphic>
+            <wp14:sizeRelH relativeFrom="margin">
+              <wp14:pctWidth>0</wp14:pctWidth>
+            </wp14:sizeRelH>
+            <wp14:sizeRelV relativeFrom="margin">
+              <wp14:pctHeight>0</wp14:pctHeight>
+            </wp14:sizeRelV>
           </wp:anchor>
         </w:drawing>
       </w:r>
@@ -69,13 +75,13 @@
           <w:noProof/>
         </w:rPr>
         <w:drawing>
-          <wp:anchor distT="0" distB="0" distL="114300" distR="114300" simplePos="0" relativeHeight="251658240" behindDoc="0" locked="0" layoutInCell="1" allowOverlap="1" wp14:anchorId="154D980B" wp14:editId="6A815DE0">
+          <wp:anchor distT="0" distB="0" distL="114300" distR="114300" simplePos="0" relativeHeight="251658240" behindDoc="0" locked="0" layoutInCell="1" allowOverlap="1" wp14:anchorId="154D980B" wp14:editId="50D1C6C1">
             <wp:simplePos x="0" y="0"/>
             <wp:positionH relativeFrom="column">
               <wp:posOffset>-635</wp:posOffset>
             </wp:positionH>
             <wp:positionV relativeFrom="paragraph">
-              <wp:posOffset>4933315</wp:posOffset>
+              <wp:posOffset>4987290</wp:posOffset>
             </wp:positionV>
             <wp:extent cx="3030220" cy="2423795"/>
             <wp:effectExtent l="0" t="0" r="0" b="0"/>
@@ -135,13 +141,13 @@
           <w:noProof/>
         </w:rPr>
         <w:drawing>
-          <wp:anchor distT="0" distB="0" distL="114300" distR="114300" simplePos="0" relativeHeight="251659264" behindDoc="0" locked="0" layoutInCell="1" allowOverlap="1" wp14:anchorId="23EF0A7A" wp14:editId="0354E27C">
+          <wp:anchor distT="0" distB="0" distL="114300" distR="114300" simplePos="0" relativeHeight="251659264" behindDoc="0" locked="0" layoutInCell="1" allowOverlap="1" wp14:anchorId="23EF0A7A" wp14:editId="1AC2BEBF">
             <wp:simplePos x="0" y="0"/>
             <wp:positionH relativeFrom="column">
               <wp:posOffset>3037205</wp:posOffset>
             </wp:positionH>
             <wp:positionV relativeFrom="paragraph">
-              <wp:posOffset>4933315</wp:posOffset>
+              <wp:posOffset>4987290</wp:posOffset>
             </wp:positionV>
             <wp:extent cx="3030220" cy="2423795"/>
             <wp:effectExtent l="0" t="0" r="0" b="0"/>
@@ -200,6 +206,220 @@
     <w:p/>
     <w:p/>
     <w:p/>
+    <w:p/>
+    <w:p/>
+    <w:p/>
+    <w:p>
+      <w:r>
+        <w:drawing>
+          <wp:anchor distT="0" distB="0" distL="114300" distR="114300" simplePos="0" relativeHeight="251664384" behindDoc="0" locked="0" layoutInCell="1" allowOverlap="1" wp14:anchorId="41054862" wp14:editId="0EED34E7">
+            <wp:simplePos x="0" y="0"/>
+            <wp:positionH relativeFrom="column">
+              <wp:posOffset>3036570</wp:posOffset>
+            </wp:positionH>
+            <wp:positionV relativeFrom="paragraph">
+              <wp:posOffset>4856480</wp:posOffset>
+            </wp:positionV>
+            <wp:extent cx="3029585" cy="2423795"/>
+            <wp:effectExtent l="0" t="0" r="0" b="0"/>
+            <wp:wrapTopAndBottom/>
+            <wp:docPr id="8" name="Picture 8"/>
+            <wp:cNvGraphicFramePr>
+              <a:graphicFrameLocks xmlns:a="http://schemas.openxmlformats.org/drawingml/2006/main" noChangeAspect="1"/>
+            </wp:cNvGraphicFramePr>
+            <a:graphic xmlns:a="http://schemas.openxmlformats.org/drawingml/2006/main">
+              <a:graphicData uri="http://schemas.openxmlformats.org/drawingml/2006/picture">
+                <pic:pic xmlns:pic="http://schemas.openxmlformats.org/drawingml/2006/picture">
+                  <pic:nvPicPr>
+                    <pic:cNvPr id="8" name="Picture 8"/>
+                    <pic:cNvPicPr>
+                      <a:picLocks noChangeAspect="1" noChangeArrowheads="1"/>
+                    </pic:cNvPicPr>
+                  </pic:nvPicPr>
+                  <pic:blipFill>
+                    <a:blip r:embed="rId7" cstate="print">
+                      <a:extLst>
+                        <a:ext uri="{28A0092B-C50C-407E-A947-70E740481C1C}">
+                          <a14:useLocalDpi xmlns:a14="http://schemas.microsoft.com/office/drawing/2010/main" val="0"/>
+                        </a:ext>
+                      </a:extLst>
+                    </a:blip>
+                    <a:stretch>
+                      <a:fillRect/>
+                    </a:stretch>
+                  </pic:blipFill>
+                  <pic:spPr bwMode="auto">
+                    <a:xfrm>
+                      <a:off x="0" y="0"/>
+                      <a:ext cx="3029585" cy="2423795"/>
+                    </a:xfrm>
+                    <a:prstGeom prst="rect">
+                      <a:avLst/>
+                    </a:prstGeom>
+                    <a:noFill/>
+                    <a:ln>
+                      <a:noFill/>
+                    </a:ln>
+                  </pic:spPr>
+                </pic:pic>
+              </a:graphicData>
+            </a:graphic>
+            <wp14:sizeRelH relativeFrom="margin">
+              <wp14:pctWidth>0</wp14:pctWidth>
+            </wp14:sizeRelH>
+            <wp14:sizeRelV relativeFrom="margin">
+              <wp14:pctHeight>0</wp14:pctHeight>
+            </wp14:sizeRelV>
+          </wp:anchor>
+        </w:drawing>
+      </w:r>
+      <w:r>
+        <w:drawing>
+          <wp:anchor distT="0" distB="0" distL="114300" distR="114300" simplePos="0" relativeHeight="251663360" behindDoc="0" locked="0" layoutInCell="1" allowOverlap="1" wp14:anchorId="38A5C59F" wp14:editId="58F6CB97">
+            <wp:simplePos x="0" y="0"/>
+            <wp:positionH relativeFrom="column">
+              <wp:posOffset>-635</wp:posOffset>
+            </wp:positionH>
+            <wp:positionV relativeFrom="paragraph">
+              <wp:posOffset>4856480</wp:posOffset>
+            </wp:positionV>
+            <wp:extent cx="3029585" cy="2423795"/>
+            <wp:effectExtent l="0" t="0" r="0" b="0"/>
+            <wp:wrapTopAndBottom/>
+            <wp:docPr id="7" name="Picture 7"/>
+            <wp:cNvGraphicFramePr>
+              <a:graphicFrameLocks xmlns:a="http://schemas.openxmlformats.org/drawingml/2006/main" noChangeAspect="1"/>
+            </wp:cNvGraphicFramePr>
+            <a:graphic xmlns:a="http://schemas.openxmlformats.org/drawingml/2006/main">
+              <a:graphicData uri="http://schemas.openxmlformats.org/drawingml/2006/picture">
+                <pic:pic xmlns:pic="http://schemas.openxmlformats.org/drawingml/2006/picture">
+                  <pic:nvPicPr>
+                    <pic:cNvPr id="7" name="Picture 7"/>
+                    <pic:cNvPicPr>
+                      <a:picLocks noChangeAspect="1" noChangeArrowheads="1"/>
+                    </pic:cNvPicPr>
+                  </pic:nvPicPr>
+                  <pic:blipFill>
+                    <a:blip r:embed="rId8" cstate="print">
+                      <a:extLst>
+                        <a:ext uri="{28A0092B-C50C-407E-A947-70E740481C1C}">
+                          <a14:useLocalDpi xmlns:a14="http://schemas.microsoft.com/office/drawing/2010/main" val="0"/>
+                        </a:ext>
+                      </a:extLst>
+                    </a:blip>
+                    <a:stretch>
+                      <a:fillRect/>
+                    </a:stretch>
+                  </pic:blipFill>
+                  <pic:spPr bwMode="auto">
+                    <a:xfrm>
+                      <a:off x="0" y="0"/>
+                      <a:ext cx="3029585" cy="2423795"/>
+                    </a:xfrm>
+                    <a:prstGeom prst="rect">
+                      <a:avLst/>
+                    </a:prstGeom>
+                    <a:noFill/>
+                    <a:ln>
+                      <a:noFill/>
+                    </a:ln>
+                  </pic:spPr>
+                </pic:pic>
+              </a:graphicData>
+            </a:graphic>
+            <wp14:sizeRelH relativeFrom="margin">
+              <wp14:pctWidth>0</wp14:pctWidth>
+            </wp14:sizeRelH>
+            <wp14:sizeRelV relativeFrom="margin">
+              <wp14:pctHeight>0</wp14:pctHeight>
+            </wp14:sizeRelV>
+          </wp:anchor>
+        </w:drawing>
+      </w:r>
+      <w:r>
+        <w:drawing>
+          <wp:anchor distT="0" distB="0" distL="114300" distR="114300" simplePos="0" relativeHeight="251665408" behindDoc="0" locked="0" layoutInCell="1" allowOverlap="1" wp14:anchorId="377F99AE" wp14:editId="630A371B">
+            <wp:simplePos x="0" y="0"/>
+            <wp:positionH relativeFrom="column">
+              <wp:posOffset>0</wp:posOffset>
+            </wp:positionH>
+            <wp:positionV relativeFrom="paragraph">
+              <wp:posOffset>284480</wp:posOffset>
+            </wp:positionV>
+            <wp:extent cx="6067425" cy="4544060"/>
+            <wp:effectExtent l="0" t="0" r="0" b="0"/>
+            <wp:wrapTopAndBottom/>
+            <wp:docPr id="9" name="Picture 9"/>
+            <wp:cNvGraphicFramePr>
+              <a:graphicFrameLocks xmlns:a="http://schemas.openxmlformats.org/drawingml/2006/main" noChangeAspect="1"/>
+            </wp:cNvGraphicFramePr>
+            <a:graphic xmlns:a="http://schemas.openxmlformats.org/drawingml/2006/main">
+              <a:graphicData uri="http://schemas.openxmlformats.org/drawingml/2006/picture">
+                <pic:pic xmlns:pic="http://schemas.openxmlformats.org/drawingml/2006/picture">
+                  <pic:nvPicPr>
+                    <pic:cNvPr id="9" name="Picture 9"/>
+                    <pic:cNvPicPr>
+                      <a:picLocks noChangeAspect="1" noChangeArrowheads="1"/>
+                    </pic:cNvPicPr>
+                  </pic:nvPicPr>
+                  <pic:blipFill>
+                    <a:blip r:embed="rId9" cstate="print">
+                      <a:extLst>
+                        <a:ext uri="{28A0092B-C50C-407E-A947-70E740481C1C}">
+                          <a14:useLocalDpi xmlns:a14="http://schemas.microsoft.com/office/drawing/2010/main" val="0"/>
+                        </a:ext>
+                      </a:extLst>
+                    </a:blip>
+                    <a:stretch>
+                      <a:fillRect/>
+                    </a:stretch>
+                  </pic:blipFill>
+                  <pic:spPr bwMode="auto">
+                    <a:xfrm>
+                      <a:off x="0" y="0"/>
+                      <a:ext cx="6067425" cy="4544060"/>
+                    </a:xfrm>
+                    <a:prstGeom prst="rect">
+                      <a:avLst/>
+                    </a:prstGeom>
+                    <a:noFill/>
+                    <a:ln>
+                      <a:noFill/>
+                    </a:ln>
+                  </pic:spPr>
+                </pic:pic>
+              </a:graphicData>
+            </a:graphic>
+            <wp14:sizeRelH relativeFrom="margin">
+              <wp14:pctWidth>0</wp14:pctWidth>
+            </wp14:sizeRelH>
+            <wp14:sizeRelV relativeFrom="margin">
+              <wp14:pctHeight>0</wp14:pctHeight>
+            </wp14:sizeRelV>
+          </wp:anchor>
+        </w:drawing>
+      </w:r>
+    </w:p>
+    <w:p/>
+    <w:p/>
+    <w:p/>
+    <w:p/>
+    <w:p/>
+    <w:p/>
+    <w:p/>
+    <w:p/>
+    <w:p/>
+    <w:p/>
+    <w:p/>
+    <w:p/>
+    <w:p/>
+    <w:p>
+      <w:pPr>
+        <w:rPr>
+          <w:vertAlign w:val="subscript"/>
+        </w:rPr>
+      </w:pPr>
+    </w:p>
     <w:sectPr>
       <w:pgSz w:w="12240" w:h="15840"/>
       <w:pgMar w:top="1440" w:right="1440" w:bottom="1440" w:left="1440" w:header="708" w:footer="708" w:gutter="0"/>

</xml_diff>